<commit_message>
updated clone path for docx
</commit_message>
<xml_diff>
--- a/PiwigoTransferGIT.docx
+++ b/PiwigoTransferGIT.docx
@@ -943,7 +943,10 @@
         <w:pStyle w:val="CommandLine"/>
       </w:pPr>
       <w:r>
-        <w:t>git clone https://github.com/jackTaldrich/piwigo-transfer.git</w:t>
+        <w:t xml:space="preserve">git clone </w:t>
+      </w:r>
+      <w:r>
+        <w:t>https://github.com/jackTaldrich/Piwigo-Transfer.git</w:t>
       </w:r>
     </w:p>
     <w:p>

</xml_diff>